<commit_message>
Avance 1 mod 1
Modificación en avance Sebastián , creación de texto1
</commit_message>
<xml_diff>
--- a/Avance1Sebastian.docx
+++ b/Avance1Sebastian.docx
@@ -1,6 +1,6 @@
 
 <file path=word/document.xml><?xml version="1.0" encoding="utf-8"?>
-<w:document xmlns:wpc="http://schemas.microsoft.com/office/word/2010/wordprocessingCanvas" xmlns:mc="http://schemas.openxmlformats.org/markup-compatibility/2006" xmlns:o="urn:schemas-microsoft-com:office:office" xmlns:r="http://schemas.openxmlformats.org/officeDocument/2006/relationships" xmlns:m="http://schemas.openxmlformats.org/officeDocument/2006/math" xmlns:v="urn:schemas-microsoft-com:vml" xmlns:wp14="http://schemas.microsoft.com/office/word/2010/wordprocessingDrawing" xmlns:wp="http://schemas.openxmlformats.org/drawingml/2006/wordprocessingDrawing" xmlns:w10="urn:schemas-microsoft-com:office:word" xmlns:w="http://schemas.openxmlformats.org/wordprocessingml/2006/main" xmlns:w14="http://schemas.microsoft.com/office/word/2010/wordml" xmlns:wpg="http://schemas.microsoft.com/office/word/2010/wordprocessingGroup" xmlns:wpi="http://schemas.microsoft.com/office/word/2010/wordprocessingInk" xmlns:wne="http://schemas.microsoft.com/office/word/2006/wordml" xmlns:wps="http://schemas.microsoft.com/office/word/2010/wordprocessingShape" mc:Ignorable="w14 wp14">
+<w:document xmlns:ve="http://schemas.openxmlformats.org/markup-compatibility/2006" xmlns:o="urn:schemas-microsoft-com:office:office" xmlns:r="http://schemas.openxmlformats.org/officeDocument/2006/relationships" xmlns:m="http://schemas.openxmlformats.org/officeDocument/2006/math" xmlns:v="urn:schemas-microsoft-com:vml" xmlns:wp="http://schemas.openxmlformats.org/drawingml/2006/wordprocessingDrawing" xmlns:w10="urn:schemas-microsoft-com:office:word" xmlns:w="http://schemas.openxmlformats.org/wordprocessingml/2006/main" xmlns:wne="http://schemas.microsoft.com/office/word/2006/wordml">
   <w:body>
     <w:p>
       <w:pPr>
@@ -672,6 +672,33 @@
           <w:lang w:eastAsia="es-CL"/>
         </w:rPr>
         <w:t>.</w:t>
+      </w:r>
+    </w:p>
+    <w:p>
+      <w:pPr>
+        <w:pStyle w:val="Prrafodelista"/>
+        <w:numPr>
+          <w:ilvl w:val="0"/>
+          <w:numId w:val="4"/>
+        </w:numPr>
+        <w:shd w:val="clear" w:color="auto" w:fill="F7F7F7"/>
+        <w:spacing w:before="75" w:after="75" w:line="240" w:lineRule="auto"/>
+        <w:ind w:right="75"/>
+        <w:rPr>
+          <w:rFonts w:asciiTheme="majorHAnsi" w:eastAsia="Times New Roman" w:hAnsiTheme="majorHAnsi" w:cs="Helvetica"/>
+          <w:sz w:val="24"/>
+          <w:szCs w:val="18"/>
+          <w:lang w:eastAsia="es-CL"/>
+        </w:rPr>
+      </w:pPr>
+      <w:r>
+        <w:rPr>
+          <w:rFonts w:asciiTheme="majorHAnsi" w:eastAsia="Times New Roman" w:hAnsiTheme="majorHAnsi" w:cs="Helvetica"/>
+          <w:sz w:val="24"/>
+          <w:szCs w:val="18"/>
+          <w:lang w:eastAsia="es-CL"/>
+        </w:rPr>
+        <w:t>dasdasdasdas</w:t>
       </w:r>
     </w:p>
     <w:p>
@@ -698,7 +725,7 @@
 </file>
 
 <file path=word/endnotes.xml><?xml version="1.0" encoding="utf-8"?>
-<w:endnotes xmlns:wpc="http://schemas.microsoft.com/office/word/2010/wordprocessingCanvas" xmlns:mc="http://schemas.openxmlformats.org/markup-compatibility/2006" xmlns:o="urn:schemas-microsoft-com:office:office" xmlns:r="http://schemas.openxmlformats.org/officeDocument/2006/relationships" xmlns:m="http://schemas.openxmlformats.org/officeDocument/2006/math" xmlns:v="urn:schemas-microsoft-com:vml" xmlns:wp14="http://schemas.microsoft.com/office/word/2010/wordprocessingDrawing" xmlns:wp="http://schemas.openxmlformats.org/drawingml/2006/wordprocessingDrawing" xmlns:w10="urn:schemas-microsoft-com:office:word" xmlns:w="http://schemas.openxmlformats.org/wordprocessingml/2006/main" xmlns:w14="http://schemas.microsoft.com/office/word/2010/wordml" xmlns:wpg="http://schemas.microsoft.com/office/word/2010/wordprocessingGroup" xmlns:wpi="http://schemas.microsoft.com/office/word/2010/wordprocessingInk" xmlns:wne="http://schemas.microsoft.com/office/word/2006/wordml" xmlns:wps="http://schemas.microsoft.com/office/word/2010/wordprocessingShape" mc:Ignorable="w14 wp14">
+<w:endnotes xmlns:ve="http://schemas.openxmlformats.org/markup-compatibility/2006" xmlns:o="urn:schemas-microsoft-com:office:office" xmlns:r="http://schemas.openxmlformats.org/officeDocument/2006/relationships" xmlns:m="http://schemas.openxmlformats.org/officeDocument/2006/math" xmlns:v="urn:schemas-microsoft-com:vml" xmlns:wp="http://schemas.openxmlformats.org/drawingml/2006/wordprocessingDrawing" xmlns:w10="urn:schemas-microsoft-com:office:word" xmlns:w="http://schemas.openxmlformats.org/wordprocessingml/2006/main" xmlns:wne="http://schemas.microsoft.com/office/word/2006/wordml">
   <w:endnote w:type="separator" w:id="-1">
     <w:p>
       <w:pPr>
@@ -723,7 +750,7 @@
 </file>
 
 <file path=word/footnotes.xml><?xml version="1.0" encoding="utf-8"?>
-<w:footnotes xmlns:wpc="http://schemas.microsoft.com/office/word/2010/wordprocessingCanvas" xmlns:mc="http://schemas.openxmlformats.org/markup-compatibility/2006" xmlns:o="urn:schemas-microsoft-com:office:office" xmlns:r="http://schemas.openxmlformats.org/officeDocument/2006/relationships" xmlns:m="http://schemas.openxmlformats.org/officeDocument/2006/math" xmlns:v="urn:schemas-microsoft-com:vml" xmlns:wp14="http://schemas.microsoft.com/office/word/2010/wordprocessingDrawing" xmlns:wp="http://schemas.openxmlformats.org/drawingml/2006/wordprocessingDrawing" xmlns:w10="urn:schemas-microsoft-com:office:word" xmlns:w="http://schemas.openxmlformats.org/wordprocessingml/2006/main" xmlns:w14="http://schemas.microsoft.com/office/word/2010/wordml" xmlns:wpg="http://schemas.microsoft.com/office/word/2010/wordprocessingGroup" xmlns:wpi="http://schemas.microsoft.com/office/word/2010/wordprocessingInk" xmlns:wne="http://schemas.microsoft.com/office/word/2006/wordml" xmlns:wps="http://schemas.microsoft.com/office/word/2010/wordprocessingShape" mc:Ignorable="w14 wp14">
+<w:footnotes xmlns:ve="http://schemas.openxmlformats.org/markup-compatibility/2006" xmlns:o="urn:schemas-microsoft-com:office:office" xmlns:r="http://schemas.openxmlformats.org/officeDocument/2006/relationships" xmlns:m="http://schemas.openxmlformats.org/officeDocument/2006/math" xmlns:v="urn:schemas-microsoft-com:vml" xmlns:wp="http://schemas.openxmlformats.org/drawingml/2006/wordprocessingDrawing" xmlns:w10="urn:schemas-microsoft-com:office:word" xmlns:w="http://schemas.openxmlformats.org/wordprocessingml/2006/main" xmlns:wne="http://schemas.microsoft.com/office/word/2006/wordml">
   <w:footnote w:type="separator" w:id="-1">
     <w:p>
       <w:pPr>
@@ -748,7 +775,7 @@
 </file>
 
 <file path=word/numbering.xml><?xml version="1.0" encoding="utf-8"?>
-<w:numbering xmlns:wpc="http://schemas.microsoft.com/office/word/2010/wordprocessingCanvas" xmlns:mc="http://schemas.openxmlformats.org/markup-compatibility/2006" xmlns:o="urn:schemas-microsoft-com:office:office" xmlns:r="http://schemas.openxmlformats.org/officeDocument/2006/relationships" xmlns:m="http://schemas.openxmlformats.org/officeDocument/2006/math" xmlns:v="urn:schemas-microsoft-com:vml" xmlns:wp14="http://schemas.microsoft.com/office/word/2010/wordprocessingDrawing" xmlns:wp="http://schemas.openxmlformats.org/drawingml/2006/wordprocessingDrawing" xmlns:w10="urn:schemas-microsoft-com:office:word" xmlns:w="http://schemas.openxmlformats.org/wordprocessingml/2006/main" xmlns:w14="http://schemas.microsoft.com/office/word/2010/wordml" xmlns:wpg="http://schemas.microsoft.com/office/word/2010/wordprocessingGroup" xmlns:wpi="http://schemas.microsoft.com/office/word/2010/wordprocessingInk" xmlns:wne="http://schemas.microsoft.com/office/word/2006/wordml" xmlns:wps="http://schemas.microsoft.com/office/word/2010/wordprocessingShape" mc:Ignorable="w14 wp14">
+<w:numbering xmlns:ve="http://schemas.openxmlformats.org/markup-compatibility/2006" xmlns:o="urn:schemas-microsoft-com:office:office" xmlns:r="http://schemas.openxmlformats.org/officeDocument/2006/relationships" xmlns:m="http://schemas.openxmlformats.org/officeDocument/2006/math" xmlns:v="urn:schemas-microsoft-com:vml" xmlns:wp="http://schemas.openxmlformats.org/drawingml/2006/wordprocessingDrawing" xmlns:w10="urn:schemas-microsoft-com:office:word" xmlns:w="http://schemas.openxmlformats.org/wordprocessingml/2006/main" xmlns:wne="http://schemas.microsoft.com/office/word/2006/wordml">
   <w:abstractNum w:abstractNumId="0">
     <w:nsid w:val="10B063D7"/>
     <w:multiLevelType w:val="hybridMultilevel"/>
@@ -1217,7 +1244,7 @@
 </file>
 
 <file path=word/styles.xml><?xml version="1.0" encoding="utf-8"?>
-<w:styles xmlns:mc="http://schemas.openxmlformats.org/markup-compatibility/2006" xmlns:r="http://schemas.openxmlformats.org/officeDocument/2006/relationships" xmlns:w="http://schemas.openxmlformats.org/wordprocessingml/2006/main" xmlns:w14="http://schemas.microsoft.com/office/word/2010/wordml" mc:Ignorable="w14">
+<w:styles xmlns:r="http://schemas.openxmlformats.org/officeDocument/2006/relationships" xmlns:w="http://schemas.openxmlformats.org/wordprocessingml/2006/main">
   <w:docDefaults>
     <w:rPrDefault>
       <w:rPr>
@@ -1375,6 +1402,7 @@
   <w:style w:type="paragraph" w:default="1" w:styleId="Normal">
     <w:name w:val="Normal"/>
     <w:qFormat/>
+    <w:rsid w:val="00333F82"/>
   </w:style>
   <w:style w:type="character" w:default="1" w:styleId="Fuentedeprrafopredeter">
     <w:name w:val="Default Paragraph Font"/>
@@ -1387,6 +1415,7 @@
     <w:uiPriority w:val="99"/>
     <w:semiHidden/>
     <w:unhideWhenUsed/>
+    <w:qFormat/>
     <w:tblPr>
       <w:tblInd w:w="0" w:type="dxa"/>
       <w:tblCellMar>
@@ -2162,7 +2191,7 @@
 </file>
 
 <file path=customXml/itemProps1.xml><?xml version="1.0" encoding="utf-8"?>
-<ds:datastoreItem xmlns:ds="http://schemas.openxmlformats.org/officeDocument/2006/customXml" ds:itemID="{DD48D36A-FDF0-4C2F-A702-87962F443A3C}">
+<ds:datastoreItem xmlns:ds="http://schemas.openxmlformats.org/officeDocument/2006/customXml" ds:itemID="{7ED22061-CBB0-47D5-8B41-6F47DD4882F6}">
   <ds:schemaRefs>
     <ds:schemaRef ds:uri="http://schemas.openxmlformats.org/officeDocument/2006/bibliography"/>
   </ds:schemaRefs>

</xml_diff>